<commit_message>
Swapped T1 and T4 algs in COLL doc
</commit_message>
<xml_diff>
--- a/3x3x3/ocllcp.docx
+++ b/3x3x3/ocllcp.docx
@@ -90,12 +90,12 @@
         <w:tblLook w:val="04A0" w:firstRow="1" w:lastRow="0" w:firstColumn="1" w:lastColumn="0" w:noHBand="0" w:noVBand="1"/>
       </w:tblPr>
       <w:tblGrid>
-        <w:gridCol w:w="2436"/>
-        <w:gridCol w:w="2436"/>
-        <w:gridCol w:w="2436"/>
-        <w:gridCol w:w="2436"/>
-        <w:gridCol w:w="2436"/>
-        <w:gridCol w:w="2436"/>
+        <w:gridCol w:w="2400"/>
+        <w:gridCol w:w="2400"/>
+        <w:gridCol w:w="2400"/>
+        <w:gridCol w:w="2400"/>
+        <w:gridCol w:w="2400"/>
+        <w:gridCol w:w="2400"/>
       </w:tblGrid>
       <w:tr>
         <w:tc>
@@ -2423,12 +2423,12 @@
         <w:tblLook w:val="04A0" w:firstRow="1" w:lastRow="0" w:firstColumn="1" w:lastColumn="0" w:noHBand="0" w:noVBand="1"/>
       </w:tblPr>
       <w:tblGrid>
-        <w:gridCol w:w="2436"/>
-        <w:gridCol w:w="2436"/>
-        <w:gridCol w:w="2436"/>
-        <w:gridCol w:w="2436"/>
-        <w:gridCol w:w="2436"/>
-        <w:gridCol w:w="2436"/>
+        <w:gridCol w:w="2400"/>
+        <w:gridCol w:w="2400"/>
+        <w:gridCol w:w="2400"/>
+        <w:gridCol w:w="2400"/>
+        <w:gridCol w:w="2400"/>
+        <w:gridCol w:w="2400"/>
       </w:tblGrid>
       <w:tr>
         <w:trPr>
@@ -3264,18 +3264,6 @@
                 <w:szCs w:val="19"/>
               </w:rPr>
             </w:pPr>
-          </w:p>
-          <w:p>
-            <w:pPr>
-              <w:shd w:val="clear" w:color="auto" w:fill="FFFFFF"/>
-              <w:jc w:val="center"/>
-              <w:rPr>
-                <w:rFonts w:ascii="Verdana" w:eastAsia="Times New Roman" w:hAnsi="Verdana" w:cs="Consolas"/>
-                <w:color w:val="222222"/>
-                <w:sz w:val="19"/>
-                <w:szCs w:val="19"/>
-              </w:rPr>
-            </w:pPr>
             <w:r>
               <w:rPr>
                 <w:rFonts w:ascii="Helvetica" w:eastAsia="Times New Roman" w:hAnsi="Helvetica" w:cs="Helvetica"/>
@@ -3346,35 +3334,49 @@
                 <w:szCs w:val="19"/>
               </w:rPr>
             </w:pPr>
-            <w:r>
-              <w:rPr>
-                <w:rFonts w:ascii="Verdana" w:eastAsia="Times New Roman" w:hAnsi="Verdana" w:cs="Consolas"/>
-                <w:color w:val="222222"/>
-                <w:sz w:val="19"/>
-                <w:szCs w:val="19"/>
-              </w:rPr>
-              <w:t xml:space="preserve">y2 R' U R U2 </w:t>
-            </w:r>
-          </w:p>
-          <w:p>
-            <w:pPr>
-              <w:shd w:val="clear" w:color="auto" w:fill="FFFFFF"/>
-              <w:jc w:val="center"/>
-              <w:rPr>
-                <w:rFonts w:ascii="Verdana" w:eastAsia="Times New Roman" w:hAnsi="Verdana" w:cs="Consolas"/>
-                <w:color w:val="222222"/>
-                <w:sz w:val="19"/>
-                <w:szCs w:val="19"/>
-              </w:rPr>
-            </w:pPr>
-            <w:r>
-              <w:rPr>
-                <w:rFonts w:ascii="Verdana" w:eastAsia="Times New Roman" w:hAnsi="Verdana" w:cs="Consolas"/>
-                <w:color w:val="222222"/>
-                <w:sz w:val="19"/>
-                <w:szCs w:val="19"/>
-              </w:rPr>
-              <w:t>L' R' U R U' L</w:t>
+          </w:p>
+          <w:p>
+            <w:pPr>
+              <w:shd w:val="clear" w:color="auto" w:fill="FFFFFF"/>
+              <w:jc w:val="center"/>
+              <w:rPr>
+                <w:rFonts w:ascii="Verdana" w:eastAsia="Times New Roman" w:hAnsi="Verdana" w:cs="Consolas"/>
+                <w:color w:val="222222"/>
+                <w:sz w:val="19"/>
+                <w:szCs w:val="19"/>
+              </w:rPr>
+            </w:pPr>
+            <w:bookmarkStart w:id="0" w:name="_GoBack"/>
+            <w:bookmarkEnd w:id="0"/>
+            <w:r>
+              <w:rPr>
+                <w:rFonts w:ascii="Verdana" w:eastAsia="Times New Roman" w:hAnsi="Verdana" w:cs="Consolas"/>
+                <w:color w:val="222222"/>
+                <w:sz w:val="19"/>
+                <w:szCs w:val="19"/>
+              </w:rPr>
+              <w:t xml:space="preserve">R U' R' U2 R U R' </w:t>
+            </w:r>
+          </w:p>
+          <w:p>
+            <w:pPr>
+              <w:shd w:val="clear" w:color="auto" w:fill="FFFFFF"/>
+              <w:jc w:val="center"/>
+              <w:rPr>
+                <w:rFonts w:ascii="Verdana" w:eastAsia="Times New Roman" w:hAnsi="Verdana" w:cs="Consolas"/>
+                <w:color w:val="222222"/>
+                <w:sz w:val="19"/>
+                <w:szCs w:val="19"/>
+              </w:rPr>
+            </w:pPr>
+            <w:r>
+              <w:rPr>
+                <w:rFonts w:ascii="Verdana" w:eastAsia="Times New Roman" w:hAnsi="Verdana" w:cs="Consolas"/>
+                <w:color w:val="222222"/>
+                <w:sz w:val="19"/>
+                <w:szCs w:val="19"/>
+              </w:rPr>
+              <w:t>U2 R U R' U R U' R'</w:t>
             </w:r>
           </w:p>
           <w:p>
@@ -3779,28 +3781,28 @@
                 <w:sz w:val="19"/>
                 <w:szCs w:val="19"/>
               </w:rPr>
-              <w:t xml:space="preserve">R U' R' U2 R U R' </w:t>
-            </w:r>
-          </w:p>
-          <w:p>
-            <w:pPr>
-              <w:shd w:val="clear" w:color="auto" w:fill="FFFFFF"/>
-              <w:jc w:val="center"/>
-              <w:rPr>
-                <w:rFonts w:ascii="Verdana" w:eastAsia="Times New Roman" w:hAnsi="Verdana" w:cs="Consolas"/>
-                <w:color w:val="222222"/>
-                <w:sz w:val="19"/>
-                <w:szCs w:val="19"/>
-              </w:rPr>
-            </w:pPr>
-            <w:r>
-              <w:rPr>
-                <w:rFonts w:ascii="Verdana" w:eastAsia="Times New Roman" w:hAnsi="Verdana" w:cs="Consolas"/>
-                <w:color w:val="222222"/>
-                <w:sz w:val="19"/>
-                <w:szCs w:val="19"/>
-              </w:rPr>
-              <w:t>U2 R U R' U R U' R'</w:t>
+              <w:t xml:space="preserve">y2 R' U R U2 </w:t>
+            </w:r>
+          </w:p>
+          <w:p>
+            <w:pPr>
+              <w:shd w:val="clear" w:color="auto" w:fill="FFFFFF"/>
+              <w:jc w:val="center"/>
+              <w:rPr>
+                <w:rFonts w:ascii="Verdana" w:eastAsia="Times New Roman" w:hAnsi="Verdana" w:cs="Consolas"/>
+                <w:color w:val="222222"/>
+                <w:sz w:val="19"/>
+                <w:szCs w:val="19"/>
+              </w:rPr>
+            </w:pPr>
+            <w:r>
+              <w:rPr>
+                <w:rFonts w:ascii="Verdana" w:eastAsia="Times New Roman" w:hAnsi="Verdana" w:cs="Consolas"/>
+                <w:color w:val="222222"/>
+                <w:sz w:val="19"/>
+                <w:szCs w:val="19"/>
+              </w:rPr>
+              <w:t>L' R' U R U' L</w:t>
             </w:r>
           </w:p>
           <w:p>
@@ -4923,8 +4925,6 @@
                 <w:szCs w:val="19"/>
               </w:rPr>
             </w:pPr>
-            <w:bookmarkStart w:id="0" w:name="_GoBack"/>
-            <w:bookmarkEnd w:id="0"/>
             <w:r>
               <w:rPr>
                 <w:rFonts w:ascii="Verdana" w:eastAsia="Times New Roman" w:hAnsi="Verdana" w:cs="Consolas"/>
@@ -5628,6 +5628,7 @@
                 <w:szCs w:val="27"/>
                 <w:lang w:eastAsia="en-CA"/>
               </w:rPr>
+              <w:lastRenderedPageBreak/>
               <w:drawing>
                 <wp:inline distT="0" distB="0" distL="0" distR="0" wp14:anchorId="2D0F8041" wp14:editId="46B80DB6">
                   <wp:extent cx="956945" cy="956945"/>
@@ -7926,7 +7927,7 @@
 </file>
 
 <file path=customXml/itemProps1.xml><?xml version="1.0" encoding="utf-8"?>
-<ds:datastoreItem xmlns:ds="http://schemas.openxmlformats.org/officeDocument/2006/customXml" ds:itemID="{077EE8A3-0907-4091-8242-B27751614897}">
+<ds:datastoreItem xmlns:ds="http://schemas.openxmlformats.org/officeDocument/2006/customXml" ds:itemID="{13EF8327-8CCB-4A53-939B-8B13A7725620}">
   <ds:schemaRefs>
     <ds:schemaRef ds:uri="http://schemas.openxmlformats.org/officeDocument/2006/bibliography"/>
   </ds:schemaRefs>

</xml_diff>

<commit_message>
Fixed U4 image in COLL doc
</commit_message>
<xml_diff>
--- a/3x3x3/ocllcp.docx
+++ b/3x3x3/ocllcp.docx
@@ -3346,8 +3346,6 @@
                 <w:szCs w:val="19"/>
               </w:rPr>
             </w:pPr>
-            <w:bookmarkStart w:id="0" w:name="_GoBack"/>
-            <w:bookmarkEnd w:id="0"/>
             <w:r>
               <w:rPr>
                 <w:rFonts w:ascii="Verdana" w:eastAsia="Times New Roman" w:hAnsi="Verdana" w:cs="Consolas"/>
@@ -4507,20 +4505,22 @@
                 <w:szCs w:val="19"/>
               </w:rPr>
             </w:pPr>
-            <w:r>
-              <w:rPr>
-                <w:rFonts w:ascii="Helvetica" w:eastAsia="Times New Roman" w:hAnsi="Helvetica" w:cs="Helvetica"/>
+            <w:bookmarkStart w:id="0" w:name="_GoBack"/>
+            <w:bookmarkEnd w:id="0"/>
+            <w:r>
+              <w:rPr>
+                <w:rFonts w:ascii="Verdana" w:eastAsia="Times New Roman" w:hAnsi="Verdana" w:cs="Consolas"/>
                 <w:noProof/>
-                <w:color w:val="3C7139"/>
-                <w:sz w:val="27"/>
-                <w:szCs w:val="27"/>
+                <w:color w:val="222222"/>
+                <w:sz w:val="19"/>
+                <w:szCs w:val="19"/>
                 <w:lang w:eastAsia="en-CA"/>
               </w:rPr>
               <w:drawing>
-                <wp:inline distT="0" distB="0" distL="0" distR="0" wp14:anchorId="50648FC0" wp14:editId="3CEB9D14">
-                  <wp:extent cx="946150" cy="946150"/>
-                  <wp:effectExtent l="0" t="0" r="6350" b="6350"/>
-                  <wp:docPr id="291" name="Picture 291" descr="C:\Users\Valued Customer\Dropbox\Photos\Images for Site Download\3x3x3\OCLLCP\full case\web size\T4.png"/>
+                <wp:inline distT="0" distB="0" distL="0" distR="0">
+                  <wp:extent cx="952500" cy="952500"/>
+                  <wp:effectExtent l="0" t="0" r="0" b="0"/>
+                  <wp:docPr id="6" name="Picture 6" descr="C:\Users\Sarah\Documents\GitHub\sa967st.github.io\images\ocllcp\coll-U4.png"/>
                   <wp:cNvGraphicFramePr>
                     <a:graphicFrameLocks xmlns:a="http://schemas.openxmlformats.org/drawingml/2006/main" noChangeAspect="1"/>
                   </wp:cNvGraphicFramePr>
@@ -4528,7 +4528,7 @@
                     <a:graphicData uri="http://schemas.openxmlformats.org/drawingml/2006/picture">
                       <pic:pic xmlns:pic="http://schemas.openxmlformats.org/drawingml/2006/picture">
                         <pic:nvPicPr>
-                          <pic:cNvPr id="0" name="Picture 1" descr="C:\Users\Valued Customer\Dropbox\Photos\Images for Site Download\3x3x3\OCLLCP\full case\web size\T4.png"/>
+                          <pic:cNvPr id="0" name="Picture 1" descr="C:\Users\Sarah\Documents\GitHub\sa967st.github.io\images\ocllcp\coll-U4.png"/>
                           <pic:cNvPicPr>
                             <a:picLocks noChangeAspect="1" noChangeArrowheads="1"/>
                           </pic:cNvPicPr>
@@ -4549,7 +4549,7 @@
                         <pic:spPr bwMode="auto">
                           <a:xfrm>
                             <a:off x="0" y="0"/>
-                            <a:ext cx="946150" cy="946150"/>
+                            <a:ext cx="952500" cy="952500"/>
                           </a:xfrm>
                           <a:prstGeom prst="rect">
                             <a:avLst/>
@@ -7927,7 +7927,7 @@
 </file>
 
 <file path=customXml/itemProps1.xml><?xml version="1.0" encoding="utf-8"?>
-<ds:datastoreItem xmlns:ds="http://schemas.openxmlformats.org/officeDocument/2006/customXml" ds:itemID="{13EF8327-8CCB-4A53-939B-8B13A7725620}">
+<ds:datastoreItem xmlns:ds="http://schemas.openxmlformats.org/officeDocument/2006/customXml" ds:itemID="{BF33EC63-38BA-4850-9CC6-6A1076A5BDCC}">
   <ds:schemaRefs>
     <ds:schemaRef ds:uri="http://schemas.openxmlformats.org/officeDocument/2006/bibliography"/>
   </ds:schemaRefs>

</xml_diff>